<commit_message>
Der Authentifizierung und Autorisierung als Admin
</commit_message>
<xml_diff>
--- a/anhang/Detalierte Zeitplanung.docx
+++ b/anhang/Detalierte Zeitplanung.docx
@@ -3612,7 +3612,19 @@
                 <w:lang w:eastAsia="de-DE"/>
                 <w14:ligatures w14:val="none"/>
               </w:rPr>
-              <w:t xml:space="preserve">4. Nächtlichen </w:t>
+              <w:t xml:space="preserve">4. </w:t>
+            </w:r>
+            <w:r>
+              <w:rPr>
+                <w:rFonts w:ascii="Times New Roman" w:eastAsia="Times New Roman" w:hAnsi="Times New Roman" w:cs="Times New Roman"/>
+                <w:kern w:val="0"/>
+                <w:sz w:val="24"/>
+                <w:szCs w:val="24"/>
+                <w:highlight w:val="yellow"/>
+                <w:lang w:eastAsia="de-DE"/>
+                <w14:ligatures w14:val="none"/>
+              </w:rPr>
+              <w:t xml:space="preserve">Nächtlichen </w:t>
             </w:r>
             <w:proofErr w:type="spellStart"/>
             <w:r>
@@ -3621,6 +3633,7 @@
                 <w:kern w:val="0"/>
                 <w:sz w:val="24"/>
                 <w:szCs w:val="24"/>
+                <w:highlight w:val="yellow"/>
                 <w:lang w:eastAsia="de-DE"/>
                 <w14:ligatures w14:val="none"/>
               </w:rPr>
@@ -3633,6 +3646,7 @@
                 <w:kern w:val="0"/>
                 <w:sz w:val="24"/>
                 <w:szCs w:val="24"/>
+                <w:highlight w:val="yellow"/>
                 <w:lang w:eastAsia="de-DE"/>
                 <w14:ligatures w14:val="none"/>
               </w:rPr>
@@ -5471,6 +5485,7 @@
           <w:kern w:val="0"/>
           <w:sz w:val="24"/>
           <w:szCs w:val="24"/>
+          <w:highlight w:val="yellow"/>
           <w:lang w:eastAsia="de-DE"/>
           <w14:ligatures w14:val="none"/>
         </w:rPr>
@@ -5484,6 +5499,7 @@
           <w:kern w:val="0"/>
           <w:sz w:val="24"/>
           <w:szCs w:val="24"/>
+          <w:highlight w:val="yellow"/>
           <w:lang w:eastAsia="de-DE"/>
           <w14:ligatures w14:val="none"/>
         </w:rPr>
@@ -5496,11 +5512,506 @@
           <w:kern w:val="0"/>
           <w:sz w:val="24"/>
           <w:szCs w:val="24"/>
+          <w:highlight w:val="yellow"/>
           <w:lang w:eastAsia="de-DE"/>
           <w14:ligatures w14:val="none"/>
         </w:rPr>
         <w:t>: Einrichtung eines nächtlichen Batchjobs für wiederkehrende Aufgaben.</w:t>
       </w:r>
+    </w:p>
+    <w:p>
+      <w:pPr>
+        <w:spacing w:before="100" w:beforeAutospacing="1" w:after="100" w:afterAutospacing="1" w:line="240" w:lineRule="auto"/>
+        <w:rPr>
+          <w:rFonts w:ascii="Times New Roman" w:eastAsia="Times New Roman" w:hAnsi="Times New Roman" w:cs="Times New Roman"/>
+          <w:kern w:val="0"/>
+          <w:sz w:val="24"/>
+          <w:szCs w:val="24"/>
+          <w:highlight w:val="yellow"/>
+          <w:lang w:eastAsia="de-DE"/>
+          <w14:ligatures w14:val="none"/>
+        </w:rPr>
+      </w:pPr>
+      <w:r>
+        <w:rPr>
+          <w:rFonts w:ascii="Times New Roman" w:eastAsia="Times New Roman" w:hAnsi="Times New Roman" w:cs="Times New Roman"/>
+          <w:kern w:val="0"/>
+          <w:sz w:val="24"/>
+          <w:szCs w:val="24"/>
+          <w:highlight w:val="yellow"/>
+          <w:lang w:eastAsia="de-DE"/>
+          <w14:ligatures w14:val="none"/>
+        </w:rPr>
+        <w:t xml:space="preserve">Ein </w:t>
+      </w:r>
+      <w:proofErr w:type="spellStart"/>
+      <w:r>
+        <w:rPr>
+          <w:rFonts w:ascii="Times New Roman" w:eastAsia="Times New Roman" w:hAnsi="Times New Roman" w:cs="Times New Roman"/>
+          <w:b/>
+          <w:bCs/>
+          <w:kern w:val="0"/>
+          <w:sz w:val="24"/>
+          <w:szCs w:val="24"/>
+          <w:highlight w:val="yellow"/>
+          <w:lang w:eastAsia="de-DE"/>
+          <w14:ligatures w14:val="none"/>
+        </w:rPr>
+        <w:t>Batchjob</w:t>
+      </w:r>
+      <w:proofErr w:type="spellEnd"/>
+      <w:r>
+        <w:rPr>
+          <w:rFonts w:ascii="Times New Roman" w:eastAsia="Times New Roman" w:hAnsi="Times New Roman" w:cs="Times New Roman"/>
+          <w:kern w:val="0"/>
+          <w:sz w:val="24"/>
+          <w:szCs w:val="24"/>
+          <w:highlight w:val="yellow"/>
+          <w:lang w:eastAsia="de-DE"/>
+          <w14:ligatures w14:val="none"/>
+        </w:rPr>
+        <w:t xml:space="preserve"> ist ein automatisierter Prozess, der regelmäßig wiederkehrende Aufgaben ohne manuelle Eingriffe ausführt. In der Regel wird er zu festgelegten Zeiten, oft nachts, gestartet, um die Systemressourcen zu schonen und keine laufenden Arbeiten zu unterbrechen. Hier sind einige Beispiele, warum ein nächtlicher </w:t>
+      </w:r>
+      <w:proofErr w:type="spellStart"/>
+      <w:r>
+        <w:rPr>
+          <w:rFonts w:ascii="Times New Roman" w:eastAsia="Times New Roman" w:hAnsi="Times New Roman" w:cs="Times New Roman"/>
+          <w:kern w:val="0"/>
+          <w:sz w:val="24"/>
+          <w:szCs w:val="24"/>
+          <w:highlight w:val="yellow"/>
+          <w:lang w:eastAsia="de-DE"/>
+          <w14:ligatures w14:val="none"/>
+        </w:rPr>
+        <w:t>Batchjob</w:t>
+      </w:r>
+      <w:proofErr w:type="spellEnd"/>
+      <w:r>
+        <w:rPr>
+          <w:rFonts w:ascii="Times New Roman" w:eastAsia="Times New Roman" w:hAnsi="Times New Roman" w:cs="Times New Roman"/>
+          <w:kern w:val="0"/>
+          <w:sz w:val="24"/>
+          <w:szCs w:val="24"/>
+          <w:highlight w:val="yellow"/>
+          <w:lang w:eastAsia="de-DE"/>
+          <w14:ligatures w14:val="none"/>
+        </w:rPr>
+        <w:t xml:space="preserve"> nützlich sein kann:</w:t>
+      </w:r>
+    </w:p>
+    <w:p>
+      <w:pPr>
+        <w:numPr>
+          <w:ilvl w:val="0"/>
+          <w:numId w:val="13"/>
+        </w:numPr>
+        <w:spacing w:before="100" w:beforeAutospacing="1" w:after="100" w:afterAutospacing="1" w:line="240" w:lineRule="auto"/>
+        <w:rPr>
+          <w:rFonts w:ascii="Times New Roman" w:eastAsia="Times New Roman" w:hAnsi="Times New Roman" w:cs="Times New Roman"/>
+          <w:kern w:val="0"/>
+          <w:sz w:val="24"/>
+          <w:szCs w:val="24"/>
+          <w:highlight w:val="yellow"/>
+          <w:lang w:eastAsia="de-DE"/>
+          <w14:ligatures w14:val="none"/>
+        </w:rPr>
+      </w:pPr>
+      <w:r>
+        <w:rPr>
+          <w:rFonts w:ascii="Times New Roman" w:eastAsia="Times New Roman" w:hAnsi="Times New Roman" w:cs="Times New Roman"/>
+          <w:b/>
+          <w:bCs/>
+          <w:kern w:val="0"/>
+          <w:sz w:val="24"/>
+          <w:szCs w:val="24"/>
+          <w:highlight w:val="yellow"/>
+          <w:lang w:eastAsia="de-DE"/>
+          <w14:ligatures w14:val="none"/>
+        </w:rPr>
+        <w:t>Datenbank-Backups</w:t>
+      </w:r>
+      <w:r>
+        <w:rPr>
+          <w:rFonts w:ascii="Times New Roman" w:eastAsia="Times New Roman" w:hAnsi="Times New Roman" w:cs="Times New Roman"/>
+          <w:kern w:val="0"/>
+          <w:sz w:val="24"/>
+          <w:szCs w:val="24"/>
+          <w:highlight w:val="yellow"/>
+          <w:lang w:eastAsia="de-DE"/>
+          <w14:ligatures w14:val="none"/>
+        </w:rPr>
+        <w:t>: Sicherung der Datenbank, um Datenverlust zu vermeiden.</w:t>
+      </w:r>
+    </w:p>
+    <w:p>
+      <w:pPr>
+        <w:numPr>
+          <w:ilvl w:val="0"/>
+          <w:numId w:val="13"/>
+        </w:numPr>
+        <w:spacing w:before="100" w:beforeAutospacing="1" w:after="100" w:afterAutospacing="1" w:line="240" w:lineRule="auto"/>
+        <w:rPr>
+          <w:rFonts w:ascii="Times New Roman" w:eastAsia="Times New Roman" w:hAnsi="Times New Roman" w:cs="Times New Roman"/>
+          <w:kern w:val="0"/>
+          <w:sz w:val="24"/>
+          <w:szCs w:val="24"/>
+          <w:highlight w:val="yellow"/>
+          <w:lang w:eastAsia="de-DE"/>
+          <w14:ligatures w14:val="none"/>
+        </w:rPr>
+      </w:pPr>
+      <w:r>
+        <w:rPr>
+          <w:rFonts w:ascii="Times New Roman" w:eastAsia="Times New Roman" w:hAnsi="Times New Roman" w:cs="Times New Roman"/>
+          <w:b/>
+          <w:bCs/>
+          <w:kern w:val="0"/>
+          <w:sz w:val="24"/>
+          <w:szCs w:val="24"/>
+          <w:highlight w:val="yellow"/>
+          <w:lang w:eastAsia="de-DE"/>
+          <w14:ligatures w14:val="none"/>
+        </w:rPr>
+        <w:t>Datenverarbeitung</w:t>
+      </w:r>
+      <w:r>
+        <w:rPr>
+          <w:rFonts w:ascii="Times New Roman" w:eastAsia="Times New Roman" w:hAnsi="Times New Roman" w:cs="Times New Roman"/>
+          <w:kern w:val="0"/>
+          <w:sz w:val="24"/>
+          <w:szCs w:val="24"/>
+          <w:highlight w:val="yellow"/>
+          <w:lang w:eastAsia="de-DE"/>
+          <w14:ligatures w14:val="none"/>
+        </w:rPr>
+        <w:t>: Aggregation oder Bereinigung von Daten, die während des Tages gesammelt wurden.</w:t>
+      </w:r>
+    </w:p>
+    <w:p>
+      <w:pPr>
+        <w:numPr>
+          <w:ilvl w:val="0"/>
+          <w:numId w:val="13"/>
+        </w:numPr>
+        <w:spacing w:before="100" w:beforeAutospacing="1" w:after="100" w:afterAutospacing="1" w:line="240" w:lineRule="auto"/>
+        <w:rPr>
+          <w:rFonts w:ascii="Times New Roman" w:eastAsia="Times New Roman" w:hAnsi="Times New Roman" w:cs="Times New Roman"/>
+          <w:kern w:val="0"/>
+          <w:sz w:val="24"/>
+          <w:szCs w:val="24"/>
+          <w:highlight w:val="yellow"/>
+          <w:lang w:eastAsia="de-DE"/>
+          <w14:ligatures w14:val="none"/>
+        </w:rPr>
+      </w:pPr>
+      <w:r>
+        <w:rPr>
+          <w:rFonts w:ascii="Times New Roman" w:eastAsia="Times New Roman" w:hAnsi="Times New Roman" w:cs="Times New Roman"/>
+          <w:b/>
+          <w:bCs/>
+          <w:kern w:val="0"/>
+          <w:sz w:val="24"/>
+          <w:szCs w:val="24"/>
+          <w:highlight w:val="yellow"/>
+          <w:lang w:eastAsia="de-DE"/>
+          <w14:ligatures w14:val="none"/>
+        </w:rPr>
+        <w:t>Berichte erstellen</w:t>
+      </w:r>
+      <w:r>
+        <w:rPr>
+          <w:rFonts w:ascii="Times New Roman" w:eastAsia="Times New Roman" w:hAnsi="Times New Roman" w:cs="Times New Roman"/>
+          <w:kern w:val="0"/>
+          <w:sz w:val="24"/>
+          <w:szCs w:val="24"/>
+          <w:highlight w:val="yellow"/>
+          <w:lang w:eastAsia="de-DE"/>
+          <w14:ligatures w14:val="none"/>
+        </w:rPr>
+        <w:t>: Generierung und Versand von täglichen Berichten an relevante Stakeholder.</w:t>
+      </w:r>
+    </w:p>
+    <w:p>
+      <w:pPr>
+        <w:numPr>
+          <w:ilvl w:val="0"/>
+          <w:numId w:val="13"/>
+        </w:numPr>
+        <w:spacing w:before="100" w:beforeAutospacing="1" w:after="100" w:afterAutospacing="1" w:line="240" w:lineRule="auto"/>
+        <w:rPr>
+          <w:rFonts w:ascii="Times New Roman" w:eastAsia="Times New Roman" w:hAnsi="Times New Roman" w:cs="Times New Roman"/>
+          <w:kern w:val="0"/>
+          <w:sz w:val="24"/>
+          <w:szCs w:val="24"/>
+          <w:highlight w:val="yellow"/>
+          <w:lang w:eastAsia="de-DE"/>
+          <w14:ligatures w14:val="none"/>
+        </w:rPr>
+      </w:pPr>
+      <w:r>
+        <w:rPr>
+          <w:rFonts w:ascii="Times New Roman" w:eastAsia="Times New Roman" w:hAnsi="Times New Roman" w:cs="Times New Roman"/>
+          <w:b/>
+          <w:bCs/>
+          <w:kern w:val="0"/>
+          <w:sz w:val="24"/>
+          <w:szCs w:val="24"/>
+          <w:highlight w:val="yellow"/>
+          <w:lang w:eastAsia="de-DE"/>
+          <w14:ligatures w14:val="none"/>
+        </w:rPr>
+        <w:t>Systemwartung</w:t>
+      </w:r>
+      <w:r>
+        <w:rPr>
+          <w:rFonts w:ascii="Times New Roman" w:eastAsia="Times New Roman" w:hAnsi="Times New Roman" w:cs="Times New Roman"/>
+          <w:kern w:val="0"/>
+          <w:sz w:val="24"/>
+          <w:szCs w:val="24"/>
+          <w:highlight w:val="yellow"/>
+          <w:lang w:eastAsia="de-DE"/>
+          <w14:ligatures w14:val="none"/>
+        </w:rPr>
+        <w:t xml:space="preserve">: Ausführen von Wartungsaufgaben wie das Löschen alter Logdateien oder das </w:t>
+      </w:r>
+      <w:proofErr w:type="spellStart"/>
+      <w:r>
+        <w:rPr>
+          <w:rFonts w:ascii="Times New Roman" w:eastAsia="Times New Roman" w:hAnsi="Times New Roman" w:cs="Times New Roman"/>
+          <w:kern w:val="0"/>
+          <w:sz w:val="24"/>
+          <w:szCs w:val="24"/>
+          <w:highlight w:val="yellow"/>
+          <w:lang w:eastAsia="de-DE"/>
+          <w14:ligatures w14:val="none"/>
+        </w:rPr>
+        <w:t>Reindizieren</w:t>
+      </w:r>
+      <w:proofErr w:type="spellEnd"/>
+      <w:r>
+        <w:rPr>
+          <w:rFonts w:ascii="Times New Roman" w:eastAsia="Times New Roman" w:hAnsi="Times New Roman" w:cs="Times New Roman"/>
+          <w:kern w:val="0"/>
+          <w:sz w:val="24"/>
+          <w:szCs w:val="24"/>
+          <w:highlight w:val="yellow"/>
+          <w:lang w:eastAsia="de-DE"/>
+          <w14:ligatures w14:val="none"/>
+        </w:rPr>
+        <w:t xml:space="preserve"> der Datenbank.</w:t>
+      </w:r>
+    </w:p>
+    <w:p>
+      <w:pPr>
+        <w:numPr>
+          <w:ilvl w:val="0"/>
+          <w:numId w:val="13"/>
+        </w:numPr>
+        <w:spacing w:before="100" w:beforeAutospacing="1" w:after="100" w:afterAutospacing="1" w:line="240" w:lineRule="auto"/>
+        <w:rPr>
+          <w:rFonts w:ascii="Times New Roman" w:eastAsia="Times New Roman" w:hAnsi="Times New Roman" w:cs="Times New Roman"/>
+          <w:kern w:val="0"/>
+          <w:sz w:val="24"/>
+          <w:szCs w:val="24"/>
+          <w:highlight w:val="yellow"/>
+          <w:lang w:eastAsia="de-DE"/>
+          <w14:ligatures w14:val="none"/>
+        </w:rPr>
+      </w:pPr>
+      <w:r>
+        <w:rPr>
+          <w:rFonts w:ascii="Times New Roman" w:eastAsia="Times New Roman" w:hAnsi="Times New Roman" w:cs="Times New Roman"/>
+          <w:b/>
+          <w:bCs/>
+          <w:kern w:val="0"/>
+          <w:sz w:val="24"/>
+          <w:szCs w:val="24"/>
+          <w:highlight w:val="yellow"/>
+          <w:lang w:eastAsia="de-DE"/>
+          <w14:ligatures w14:val="none"/>
+        </w:rPr>
+        <w:t>Datenimporte/-exporte</w:t>
+      </w:r>
+      <w:r>
+        <w:rPr>
+          <w:rFonts w:ascii="Times New Roman" w:eastAsia="Times New Roman" w:hAnsi="Times New Roman" w:cs="Times New Roman"/>
+          <w:kern w:val="0"/>
+          <w:sz w:val="24"/>
+          <w:szCs w:val="24"/>
+          <w:highlight w:val="yellow"/>
+          <w:lang w:eastAsia="de-DE"/>
+          <w14:ligatures w14:val="none"/>
+        </w:rPr>
+        <w:t>: Import oder Export von Daten zu/von externen Systemen.</w:t>
+      </w:r>
+    </w:p>
+    <w:p>
+      <w:pPr>
+        <w:spacing w:before="100" w:beforeAutospacing="1" w:after="100" w:afterAutospacing="1" w:line="240" w:lineRule="auto"/>
+        <w:rPr>
+          <w:rFonts w:ascii="Times New Roman" w:eastAsia="Times New Roman" w:hAnsi="Times New Roman" w:cs="Times New Roman"/>
+          <w:kern w:val="0"/>
+          <w:sz w:val="24"/>
+          <w:szCs w:val="24"/>
+          <w:highlight w:val="yellow"/>
+          <w:lang w:eastAsia="de-DE"/>
+          <w14:ligatures w14:val="none"/>
+        </w:rPr>
+      </w:pPr>
+      <w:r>
+        <w:rPr>
+          <w:rFonts w:ascii="Times New Roman" w:eastAsia="Times New Roman" w:hAnsi="Times New Roman" w:cs="Times New Roman"/>
+          <w:kern w:val="0"/>
+          <w:sz w:val="24"/>
+          <w:szCs w:val="24"/>
+          <w:highlight w:val="yellow"/>
+          <w:lang w:eastAsia="de-DE"/>
+          <w14:ligatures w14:val="none"/>
+        </w:rPr>
+        <w:t xml:space="preserve">Für dein Projekt könnte ein nächtlicher </w:t>
+      </w:r>
+      <w:proofErr w:type="spellStart"/>
+      <w:r>
+        <w:rPr>
+          <w:rFonts w:ascii="Times New Roman" w:eastAsia="Times New Roman" w:hAnsi="Times New Roman" w:cs="Times New Roman"/>
+          <w:kern w:val="0"/>
+          <w:sz w:val="24"/>
+          <w:szCs w:val="24"/>
+          <w:highlight w:val="yellow"/>
+          <w:lang w:eastAsia="de-DE"/>
+          <w14:ligatures w14:val="none"/>
+        </w:rPr>
+        <w:t>Batchjob</w:t>
+      </w:r>
+      <w:proofErr w:type="spellEnd"/>
+      <w:r>
+        <w:rPr>
+          <w:rFonts w:ascii="Times New Roman" w:eastAsia="Times New Roman" w:hAnsi="Times New Roman" w:cs="Times New Roman"/>
+          <w:kern w:val="0"/>
+          <w:sz w:val="24"/>
+          <w:szCs w:val="24"/>
+          <w:highlight w:val="yellow"/>
+          <w:lang w:eastAsia="de-DE"/>
+          <w14:ligatures w14:val="none"/>
+        </w:rPr>
+        <w:t xml:space="preserve"> beispielsweise folgende Aufgaben erledigen:</w:t>
+      </w:r>
+    </w:p>
+    <w:p>
+      <w:pPr>
+        <w:numPr>
+          <w:ilvl w:val="0"/>
+          <w:numId w:val="14"/>
+        </w:numPr>
+        <w:spacing w:before="100" w:beforeAutospacing="1" w:after="100" w:afterAutospacing="1" w:line="240" w:lineRule="auto"/>
+        <w:rPr>
+          <w:rFonts w:ascii="Times New Roman" w:eastAsia="Times New Roman" w:hAnsi="Times New Roman" w:cs="Times New Roman"/>
+          <w:kern w:val="0"/>
+          <w:sz w:val="24"/>
+          <w:szCs w:val="24"/>
+          <w:highlight w:val="yellow"/>
+          <w:lang w:eastAsia="de-DE"/>
+          <w14:ligatures w14:val="none"/>
+        </w:rPr>
+      </w:pPr>
+      <w:r>
+        <w:rPr>
+          <w:rFonts w:ascii="Times New Roman" w:eastAsia="Times New Roman" w:hAnsi="Times New Roman" w:cs="Times New Roman"/>
+          <w:kern w:val="0"/>
+          <w:sz w:val="24"/>
+          <w:szCs w:val="24"/>
+          <w:highlight w:val="yellow"/>
+          <w:lang w:eastAsia="de-DE"/>
+          <w14:ligatures w14:val="none"/>
+        </w:rPr>
+        <w:t>Aktualisieren der Bestandsdaten.</w:t>
+      </w:r>
+    </w:p>
+    <w:p>
+      <w:pPr>
+        <w:numPr>
+          <w:ilvl w:val="0"/>
+          <w:numId w:val="14"/>
+        </w:numPr>
+        <w:spacing w:before="100" w:beforeAutospacing="1" w:after="100" w:afterAutospacing="1" w:line="240" w:lineRule="auto"/>
+        <w:rPr>
+          <w:rFonts w:ascii="Times New Roman" w:eastAsia="Times New Roman" w:hAnsi="Times New Roman" w:cs="Times New Roman"/>
+          <w:kern w:val="0"/>
+          <w:sz w:val="24"/>
+          <w:szCs w:val="24"/>
+          <w:highlight w:val="yellow"/>
+          <w:lang w:eastAsia="de-DE"/>
+          <w14:ligatures w14:val="none"/>
+        </w:rPr>
+      </w:pPr>
+      <w:r>
+        <w:rPr>
+          <w:rFonts w:ascii="Times New Roman" w:eastAsia="Times New Roman" w:hAnsi="Times New Roman" w:cs="Times New Roman"/>
+          <w:kern w:val="0"/>
+          <w:sz w:val="24"/>
+          <w:szCs w:val="24"/>
+          <w:highlight w:val="yellow"/>
+          <w:lang w:eastAsia="de-DE"/>
+          <w14:ligatures w14:val="none"/>
+        </w:rPr>
+        <w:t>Bereinigen und Archivieren alter Bestellungen.</w:t>
+      </w:r>
+    </w:p>
+    <w:p>
+      <w:pPr>
+        <w:numPr>
+          <w:ilvl w:val="0"/>
+          <w:numId w:val="14"/>
+        </w:numPr>
+        <w:spacing w:before="100" w:beforeAutospacing="1" w:after="100" w:afterAutospacing="1" w:line="240" w:lineRule="auto"/>
+        <w:rPr>
+          <w:rFonts w:ascii="Times New Roman" w:eastAsia="Times New Roman" w:hAnsi="Times New Roman" w:cs="Times New Roman"/>
+          <w:kern w:val="0"/>
+          <w:sz w:val="24"/>
+          <w:szCs w:val="24"/>
+          <w:highlight w:val="yellow"/>
+          <w:lang w:eastAsia="de-DE"/>
+          <w14:ligatures w14:val="none"/>
+        </w:rPr>
+      </w:pPr>
+      <w:r>
+        <w:rPr>
+          <w:rFonts w:ascii="Times New Roman" w:eastAsia="Times New Roman" w:hAnsi="Times New Roman" w:cs="Times New Roman"/>
+          <w:kern w:val="0"/>
+          <w:sz w:val="24"/>
+          <w:szCs w:val="24"/>
+          <w:highlight w:val="yellow"/>
+          <w:lang w:eastAsia="de-DE"/>
+          <w14:ligatures w14:val="none"/>
+        </w:rPr>
+        <w:t>Generieren von täglichen Zusammenfassungsberichten über den Lagerbestand und die Bestellungen</w:t>
+      </w:r>
+    </w:p>
+    <w:p>
+      <w:pPr>
+        <w:spacing w:before="100" w:beforeAutospacing="1" w:after="100" w:afterAutospacing="1" w:line="240" w:lineRule="auto"/>
+        <w:rPr>
+          <w:rFonts w:ascii="Times New Roman" w:eastAsia="Times New Roman" w:hAnsi="Times New Roman" w:cs="Times New Roman"/>
+          <w:kern w:val="0"/>
+          <w:sz w:val="24"/>
+          <w:szCs w:val="24"/>
+          <w:lang w:eastAsia="de-DE"/>
+          <w14:ligatures w14:val="none"/>
+        </w:rPr>
+      </w:pPr>
+    </w:p>
+    <w:p>
+      <w:pPr>
+        <w:spacing w:before="100" w:beforeAutospacing="1" w:after="100" w:afterAutospacing="1" w:line="240" w:lineRule="auto"/>
+        <w:rPr>
+          <w:rFonts w:ascii="Times New Roman" w:eastAsia="Times New Roman" w:hAnsi="Times New Roman" w:cs="Times New Roman"/>
+          <w:kern w:val="0"/>
+          <w:sz w:val="24"/>
+          <w:szCs w:val="24"/>
+          <w:lang w:eastAsia="de-DE"/>
+          <w14:ligatures w14:val="none"/>
+        </w:rPr>
+      </w:pPr>
     </w:p>
     <w:p>
       <w:pPr>
@@ -5957,6 +6468,119 @@
     </w:lvl>
   </w:abstractNum>
   <w:abstractNum w:abstractNumId="1" w15:restartNumberingAfterBreak="0">
+    <w:nsid w:val="04E02370"/>
+    <w:multiLevelType w:val="multilevel"/>
+    <w:tmpl w:val="5DC02204"/>
+    <w:lvl w:ilvl="0">
+      <w:start w:val="1"/>
+      <w:numFmt w:val="decimal"/>
+      <w:lvlText w:val="%1."/>
+      <w:lvlJc w:val="left"/>
+      <w:pPr>
+        <w:tabs>
+          <w:tab w:val="num" w:pos="720"/>
+        </w:tabs>
+        <w:ind w:left="720" w:hanging="360"/>
+      </w:pPr>
+    </w:lvl>
+    <w:lvl w:ilvl="1" w:tentative="1">
+      <w:start w:val="1"/>
+      <w:numFmt w:val="decimal"/>
+      <w:lvlText w:val="%2."/>
+      <w:lvlJc w:val="left"/>
+      <w:pPr>
+        <w:tabs>
+          <w:tab w:val="num" w:pos="1440"/>
+        </w:tabs>
+        <w:ind w:left="1440" w:hanging="360"/>
+      </w:pPr>
+    </w:lvl>
+    <w:lvl w:ilvl="2" w:tentative="1">
+      <w:start w:val="1"/>
+      <w:numFmt w:val="decimal"/>
+      <w:lvlText w:val="%3."/>
+      <w:lvlJc w:val="left"/>
+      <w:pPr>
+        <w:tabs>
+          <w:tab w:val="num" w:pos="2160"/>
+        </w:tabs>
+        <w:ind w:left="2160" w:hanging="360"/>
+      </w:pPr>
+    </w:lvl>
+    <w:lvl w:ilvl="3" w:tentative="1">
+      <w:start w:val="1"/>
+      <w:numFmt w:val="decimal"/>
+      <w:lvlText w:val="%4."/>
+      <w:lvlJc w:val="left"/>
+      <w:pPr>
+        <w:tabs>
+          <w:tab w:val="num" w:pos="2880"/>
+        </w:tabs>
+        <w:ind w:left="2880" w:hanging="360"/>
+      </w:pPr>
+    </w:lvl>
+    <w:lvl w:ilvl="4" w:tentative="1">
+      <w:start w:val="1"/>
+      <w:numFmt w:val="decimal"/>
+      <w:lvlText w:val="%5."/>
+      <w:lvlJc w:val="left"/>
+      <w:pPr>
+        <w:tabs>
+          <w:tab w:val="num" w:pos="3600"/>
+        </w:tabs>
+        <w:ind w:left="3600" w:hanging="360"/>
+      </w:pPr>
+    </w:lvl>
+    <w:lvl w:ilvl="5" w:tentative="1">
+      <w:start w:val="1"/>
+      <w:numFmt w:val="decimal"/>
+      <w:lvlText w:val="%6."/>
+      <w:lvlJc w:val="left"/>
+      <w:pPr>
+        <w:tabs>
+          <w:tab w:val="num" w:pos="4320"/>
+        </w:tabs>
+        <w:ind w:left="4320" w:hanging="360"/>
+      </w:pPr>
+    </w:lvl>
+    <w:lvl w:ilvl="6" w:tentative="1">
+      <w:start w:val="1"/>
+      <w:numFmt w:val="decimal"/>
+      <w:lvlText w:val="%7."/>
+      <w:lvlJc w:val="left"/>
+      <w:pPr>
+        <w:tabs>
+          <w:tab w:val="num" w:pos="5040"/>
+        </w:tabs>
+        <w:ind w:left="5040" w:hanging="360"/>
+      </w:pPr>
+    </w:lvl>
+    <w:lvl w:ilvl="7" w:tentative="1">
+      <w:start w:val="1"/>
+      <w:numFmt w:val="decimal"/>
+      <w:lvlText w:val="%8."/>
+      <w:lvlJc w:val="left"/>
+      <w:pPr>
+        <w:tabs>
+          <w:tab w:val="num" w:pos="5760"/>
+        </w:tabs>
+        <w:ind w:left="5760" w:hanging="360"/>
+      </w:pPr>
+    </w:lvl>
+    <w:lvl w:ilvl="8" w:tentative="1">
+      <w:start w:val="1"/>
+      <w:numFmt w:val="decimal"/>
+      <w:lvlText w:val="%9."/>
+      <w:lvlJc w:val="left"/>
+      <w:pPr>
+        <w:tabs>
+          <w:tab w:val="num" w:pos="6480"/>
+        </w:tabs>
+        <w:ind w:left="6480" w:hanging="360"/>
+      </w:pPr>
+    </w:lvl>
+  </w:abstractNum>
+  <w:abstractNum w:abstractNumId="2" w15:restartNumberingAfterBreak="0">
     <w:nsid w:val="15A34151"/>
     <w:multiLevelType w:val="multilevel"/>
     <w:tmpl w:val="EE421970"/>
@@ -6105,7 +6729,7 @@
       </w:rPr>
     </w:lvl>
   </w:abstractNum>
-  <w:abstractNum w:abstractNumId="2" w15:restartNumberingAfterBreak="0">
+  <w:abstractNum w:abstractNumId="3" w15:restartNumberingAfterBreak="0">
     <w:nsid w:val="18FB1DD4"/>
     <w:multiLevelType w:val="multilevel"/>
     <w:tmpl w:val="ECAC4478"/>
@@ -6254,7 +6878,156 @@
       </w:rPr>
     </w:lvl>
   </w:abstractNum>
-  <w:abstractNum w:abstractNumId="3" w15:restartNumberingAfterBreak="0">
+  <w:abstractNum w:abstractNumId="4" w15:restartNumberingAfterBreak="0">
+    <w:nsid w:val="1E236534"/>
+    <w:multiLevelType w:val="multilevel"/>
+    <w:tmpl w:val="8B96815A"/>
+    <w:lvl w:ilvl="0">
+      <w:start w:val="1"/>
+      <w:numFmt w:val="bullet"/>
+      <w:lvlText w:val=""/>
+      <w:lvlJc w:val="left"/>
+      <w:pPr>
+        <w:tabs>
+          <w:tab w:val="num" w:pos="720"/>
+        </w:tabs>
+        <w:ind w:left="720" w:hanging="360"/>
+      </w:pPr>
+      <w:rPr>
+        <w:rFonts w:ascii="Symbol" w:hAnsi="Symbol" w:hint="default"/>
+        <w:sz w:val="20"/>
+      </w:rPr>
+    </w:lvl>
+    <w:lvl w:ilvl="1" w:tentative="1">
+      <w:start w:val="1"/>
+      <w:numFmt w:val="bullet"/>
+      <w:lvlText w:val="o"/>
+      <w:lvlJc w:val="left"/>
+      <w:pPr>
+        <w:tabs>
+          <w:tab w:val="num" w:pos="1440"/>
+        </w:tabs>
+        <w:ind w:left="1440" w:hanging="360"/>
+      </w:pPr>
+      <w:rPr>
+        <w:rFonts w:ascii="Courier New" w:hAnsi="Courier New" w:hint="default"/>
+        <w:sz w:val="20"/>
+      </w:rPr>
+    </w:lvl>
+    <w:lvl w:ilvl="2" w:tentative="1">
+      <w:start w:val="1"/>
+      <w:numFmt w:val="bullet"/>
+      <w:lvlText w:val=""/>
+      <w:lvlJc w:val="left"/>
+      <w:pPr>
+        <w:tabs>
+          <w:tab w:val="num" w:pos="2160"/>
+        </w:tabs>
+        <w:ind w:left="2160" w:hanging="360"/>
+      </w:pPr>
+      <w:rPr>
+        <w:rFonts w:ascii="Wingdings" w:hAnsi="Wingdings" w:hint="default"/>
+        <w:sz w:val="20"/>
+      </w:rPr>
+    </w:lvl>
+    <w:lvl w:ilvl="3" w:tentative="1">
+      <w:start w:val="1"/>
+      <w:numFmt w:val="bullet"/>
+      <w:lvlText w:val=""/>
+      <w:lvlJc w:val="left"/>
+      <w:pPr>
+        <w:tabs>
+          <w:tab w:val="num" w:pos="2880"/>
+        </w:tabs>
+        <w:ind w:left="2880" w:hanging="360"/>
+      </w:pPr>
+      <w:rPr>
+        <w:rFonts w:ascii="Wingdings" w:hAnsi="Wingdings" w:hint="default"/>
+        <w:sz w:val="20"/>
+      </w:rPr>
+    </w:lvl>
+    <w:lvl w:ilvl="4" w:tentative="1">
+      <w:start w:val="1"/>
+      <w:numFmt w:val="bullet"/>
+      <w:lvlText w:val=""/>
+      <w:lvlJc w:val="left"/>
+      <w:pPr>
+        <w:tabs>
+          <w:tab w:val="num" w:pos="3600"/>
+        </w:tabs>
+        <w:ind w:left="3600" w:hanging="360"/>
+      </w:pPr>
+      <w:rPr>
+        <w:rFonts w:ascii="Wingdings" w:hAnsi="Wingdings" w:hint="default"/>
+        <w:sz w:val="20"/>
+      </w:rPr>
+    </w:lvl>
+    <w:lvl w:ilvl="5" w:tentative="1">
+      <w:start w:val="1"/>
+      <w:numFmt w:val="bullet"/>
+      <w:lvlText w:val=""/>
+      <w:lvlJc w:val="left"/>
+      <w:pPr>
+        <w:tabs>
+          <w:tab w:val="num" w:pos="4320"/>
+        </w:tabs>
+        <w:ind w:left="4320" w:hanging="360"/>
+      </w:pPr>
+      <w:rPr>
+        <w:rFonts w:ascii="Wingdings" w:hAnsi="Wingdings" w:hint="default"/>
+        <w:sz w:val="20"/>
+      </w:rPr>
+    </w:lvl>
+    <w:lvl w:ilvl="6" w:tentative="1">
+      <w:start w:val="1"/>
+      <w:numFmt w:val="bullet"/>
+      <w:lvlText w:val=""/>
+      <w:lvlJc w:val="left"/>
+      <w:pPr>
+        <w:tabs>
+          <w:tab w:val="num" w:pos="5040"/>
+        </w:tabs>
+        <w:ind w:left="5040" w:hanging="360"/>
+      </w:pPr>
+      <w:rPr>
+        <w:rFonts w:ascii="Wingdings" w:hAnsi="Wingdings" w:hint="default"/>
+        <w:sz w:val="20"/>
+      </w:rPr>
+    </w:lvl>
+    <w:lvl w:ilvl="7" w:tentative="1">
+      <w:start w:val="1"/>
+      <w:numFmt w:val="bullet"/>
+      <w:lvlText w:val=""/>
+      <w:lvlJc w:val="left"/>
+      <w:pPr>
+        <w:tabs>
+          <w:tab w:val="num" w:pos="5760"/>
+        </w:tabs>
+        <w:ind w:left="5760" w:hanging="360"/>
+      </w:pPr>
+      <w:rPr>
+        <w:rFonts w:ascii="Wingdings" w:hAnsi="Wingdings" w:hint="default"/>
+        <w:sz w:val="20"/>
+      </w:rPr>
+    </w:lvl>
+    <w:lvl w:ilvl="8" w:tentative="1">
+      <w:start w:val="1"/>
+      <w:numFmt w:val="bullet"/>
+      <w:lvlText w:val=""/>
+      <w:lvlJc w:val="left"/>
+      <w:pPr>
+        <w:tabs>
+          <w:tab w:val="num" w:pos="6480"/>
+        </w:tabs>
+        <w:ind w:left="6480" w:hanging="360"/>
+      </w:pPr>
+      <w:rPr>
+        <w:rFonts w:ascii="Wingdings" w:hAnsi="Wingdings" w:hint="default"/>
+        <w:sz w:val="20"/>
+      </w:rPr>
+    </w:lvl>
+  </w:abstractNum>
+  <w:abstractNum w:abstractNumId="5" w15:restartNumberingAfterBreak="0">
     <w:nsid w:val="30E17360"/>
     <w:multiLevelType w:val="multilevel"/>
     <w:tmpl w:val="FBF484EA"/>
@@ -6403,7 +7176,7 @@
       </w:rPr>
     </w:lvl>
   </w:abstractNum>
-  <w:abstractNum w:abstractNumId="4" w15:restartNumberingAfterBreak="0">
+  <w:abstractNum w:abstractNumId="6" w15:restartNumberingAfterBreak="0">
     <w:nsid w:val="31607196"/>
     <w:multiLevelType w:val="multilevel"/>
     <w:tmpl w:val="A246EACC"/>
@@ -6552,7 +7325,7 @@
       </w:rPr>
     </w:lvl>
   </w:abstractNum>
-  <w:abstractNum w:abstractNumId="5" w15:restartNumberingAfterBreak="0">
+  <w:abstractNum w:abstractNumId="7" w15:restartNumberingAfterBreak="0">
     <w:nsid w:val="36C1505A"/>
     <w:multiLevelType w:val="multilevel"/>
     <w:tmpl w:val="AB569D6A"/>
@@ -6701,7 +7474,7 @@
       </w:rPr>
     </w:lvl>
   </w:abstractNum>
-  <w:abstractNum w:abstractNumId="6" w15:restartNumberingAfterBreak="0">
+  <w:abstractNum w:abstractNumId="8" w15:restartNumberingAfterBreak="0">
     <w:nsid w:val="4C37308C"/>
     <w:multiLevelType w:val="multilevel"/>
     <w:tmpl w:val="4752852A"/>
@@ -6850,7 +7623,7 @@
       </w:rPr>
     </w:lvl>
   </w:abstractNum>
-  <w:abstractNum w:abstractNumId="7" w15:restartNumberingAfterBreak="0">
+  <w:abstractNum w:abstractNumId="9" w15:restartNumberingAfterBreak="0">
     <w:nsid w:val="4C3D7A5B"/>
     <w:multiLevelType w:val="multilevel"/>
     <w:tmpl w:val="A990623E"/>
@@ -6999,7 +7772,7 @@
       </w:rPr>
     </w:lvl>
   </w:abstractNum>
-  <w:abstractNum w:abstractNumId="8" w15:restartNumberingAfterBreak="0">
+  <w:abstractNum w:abstractNumId="10" w15:restartNumberingAfterBreak="0">
     <w:nsid w:val="5E674CFC"/>
     <w:multiLevelType w:val="multilevel"/>
     <w:tmpl w:val="396A1F1C"/>
@@ -7148,7 +7921,7 @@
       </w:rPr>
     </w:lvl>
   </w:abstractNum>
-  <w:abstractNum w:abstractNumId="9" w15:restartNumberingAfterBreak="0">
+  <w:abstractNum w:abstractNumId="11" w15:restartNumberingAfterBreak="0">
     <w:nsid w:val="63CD7F86"/>
     <w:multiLevelType w:val="multilevel"/>
     <w:tmpl w:val="343E88CA"/>
@@ -7297,7 +8070,7 @@
       </w:rPr>
     </w:lvl>
   </w:abstractNum>
-  <w:abstractNum w:abstractNumId="10" w15:restartNumberingAfterBreak="0">
+  <w:abstractNum w:abstractNumId="12" w15:restartNumberingAfterBreak="0">
     <w:nsid w:val="7B2626E8"/>
     <w:multiLevelType w:val="multilevel"/>
     <w:tmpl w:val="B7523AE6"/>
@@ -7446,7 +8219,7 @@
       </w:rPr>
     </w:lvl>
   </w:abstractNum>
-  <w:abstractNum w:abstractNumId="11" w15:restartNumberingAfterBreak="0">
+  <w:abstractNum w:abstractNumId="13" w15:restartNumberingAfterBreak="0">
     <w:nsid w:val="7D945BA2"/>
     <w:multiLevelType w:val="multilevel"/>
     <w:tmpl w:val="27E29600"/>
@@ -7596,40 +8369,46 @@
     </w:lvl>
   </w:abstractNum>
   <w:num w:numId="1" w16cid:durableId="734743595">
-    <w:abstractNumId w:val="4"/>
+    <w:abstractNumId w:val="6"/>
   </w:num>
   <w:num w:numId="2" w16cid:durableId="1927955600">
-    <w:abstractNumId w:val="8"/>
+    <w:abstractNumId w:val="10"/>
   </w:num>
   <w:num w:numId="3" w16cid:durableId="617762985">
-    <w:abstractNumId w:val="1"/>
+    <w:abstractNumId w:val="2"/>
   </w:num>
   <w:num w:numId="4" w16cid:durableId="950087706">
-    <w:abstractNumId w:val="5"/>
+    <w:abstractNumId w:val="7"/>
   </w:num>
   <w:num w:numId="5" w16cid:durableId="429349980">
-    <w:abstractNumId w:val="2"/>
+    <w:abstractNumId w:val="3"/>
   </w:num>
   <w:num w:numId="6" w16cid:durableId="317196998">
-    <w:abstractNumId w:val="11"/>
+    <w:abstractNumId w:val="13"/>
   </w:num>
   <w:num w:numId="7" w16cid:durableId="697000430">
     <w:abstractNumId w:val="0"/>
   </w:num>
   <w:num w:numId="8" w16cid:durableId="885525002">
-    <w:abstractNumId w:val="3"/>
+    <w:abstractNumId w:val="5"/>
   </w:num>
   <w:num w:numId="9" w16cid:durableId="410271322">
+    <w:abstractNumId w:val="11"/>
+  </w:num>
+  <w:num w:numId="10" w16cid:durableId="607742452">
     <w:abstractNumId w:val="9"/>
   </w:num>
-  <w:num w:numId="10" w16cid:durableId="607742452">
-    <w:abstractNumId w:val="7"/>
-  </w:num>
   <w:num w:numId="11" w16cid:durableId="19166828">
-    <w:abstractNumId w:val="10"/>
+    <w:abstractNumId w:val="12"/>
   </w:num>
   <w:num w:numId="12" w16cid:durableId="580287548">
-    <w:abstractNumId w:val="6"/>
+    <w:abstractNumId w:val="8"/>
+  </w:num>
+  <w:num w:numId="13" w16cid:durableId="918902072">
+    <w:abstractNumId w:val="1"/>
+  </w:num>
+  <w:num w:numId="14" w16cid:durableId="2049790988">
+    <w:abstractNumId w:val="4"/>
   </w:num>
 </w:numbering>
 </file>
@@ -8558,6 +9337,25 @@
       <w:bCs/>
     </w:rPr>
   </w:style>
+  <w:style w:type="paragraph" w:styleId="StandardWeb">
+    <w:name w:val="Normal (Web)"/>
+    <w:basedOn w:val="Standard"/>
+    <w:uiPriority w:val="99"/>
+    <w:semiHidden/>
+    <w:unhideWhenUsed/>
+    <w:rsid w:val="00785C00"/>
+    <w:pPr>
+      <w:spacing w:before="100" w:beforeAutospacing="1" w:after="100" w:afterAutospacing="1" w:line="240" w:lineRule="auto"/>
+    </w:pPr>
+    <w:rPr>
+      <w:rFonts w:ascii="Times New Roman" w:eastAsia="Times New Roman" w:hAnsi="Times New Roman" w:cs="Times New Roman"/>
+      <w:kern w:val="0"/>
+      <w:sz w:val="24"/>
+      <w:szCs w:val="24"/>
+      <w:lang w:eastAsia="de-DE"/>
+      <w14:ligatures w14:val="none"/>
+    </w:rPr>
+  </w:style>
 </w:styles>
 </file>
 

</xml_diff>